<commit_message>
migrating code to Idea
</commit_message>
<xml_diff>
--- a/OCJP files/OJCP考试笔记.docx
+++ b/OCJP files/OJCP考试笔记.docx
@@ -52,7 +52,19 @@
         <w:rPr>
           <w:rFonts w:hint="eastAsia"/>
         </w:rPr>
-        <w:t>的注册名称须和身份证上的一致；</w:t>
+        <w:t>的注册名称须和身份证上的一致</w:t>
+      </w:r>
+      <w:r>
+        <w:rPr>
+          <w:rFonts w:hint="eastAsia"/>
+        </w:rPr>
+        <w:t>(拼音)</w:t>
+      </w:r>
+      <w:r>
+        <w:rPr>
+          <w:rFonts w:hint="eastAsia"/>
+        </w:rPr>
+        <w:t>；</w:t>
       </w:r>
     </w:p>
     <w:p>
@@ -120,9 +132,6 @@
     <w:p>
       <w:pPr>
         <w:ind w:left="360"/>
-        <w:rPr>
-          <w:rFonts w:hint="eastAsia"/>
-        </w:rPr>
       </w:pPr>
       <w:r>
         <w:rPr>
@@ -144,7 +153,6 @@
       <w:pPr>
         <w:ind w:left="360"/>
         <w:rPr>
-          <w:rFonts w:hint="eastAsia"/>
           <w:b/>
           <w:bCs/>
         </w:rPr>

</xml_diff>